<commit_message>
Add result of IIR by using DSP library
</commit_message>
<xml_diff>
--- a/Digital Filter Test with DSPlib.docx
+++ b/Digital Filter Test with DSPlib.docx
@@ -12,8 +12,6 @@
       <w:r>
         <w:t xml:space="preserve"> filter Test with ASF DSP Library</w:t>
       </w:r>
-      <w:bookmarkStart w:id="0" w:name="_GoBack"/>
-      <w:bookmarkEnd w:id="0"/>
     </w:p>
     <w:p/>
     <w:p>
@@ -173,6 +171,267 @@
                   </pic:nvPicPr>
                   <pic:blipFill>
                     <a:blip r:embed="rId7"/>
+                    <a:stretch>
+                      <a:fillRect/>
+                    </a:stretch>
+                  </pic:blipFill>
+                  <pic:spPr>
+                    <a:xfrm>
+                      <a:off x="0" y="0"/>
+                      <a:ext cx="2880000" cy="2484000"/>
+                    </a:xfrm>
+                    <a:prstGeom prst="rect">
+                      <a:avLst/>
+                    </a:prstGeom>
+                  </pic:spPr>
+                </pic:pic>
+              </a:graphicData>
+            </a:graphic>
+          </wp:inline>
+        </w:drawing>
+      </w:r>
+      <w:bookmarkStart w:id="0" w:name="_GoBack"/>
+      <w:bookmarkEnd w:id="0"/>
+      <w:r>
+        <w:rPr>
+          <w:noProof/>
+          <w:lang w:eastAsia="en-CA"/>
+        </w:rPr>
+        <w:drawing>
+          <wp:inline distT="0" distB="0" distL="0" distR="0" wp14:anchorId="6D3DDD5E" wp14:editId="4A78997A">
+            <wp:extent cx="2160000" cy="1800000"/>
+            <wp:effectExtent l="0" t="0" r="0" b="0"/>
+            <wp:docPr id="11" name="Picture 11"/>
+            <wp:cNvGraphicFramePr>
+              <a:graphicFrameLocks xmlns:a="http://schemas.openxmlformats.org/drawingml/2006/main"/>
+            </wp:cNvGraphicFramePr>
+            <a:graphic xmlns:a="http://schemas.openxmlformats.org/drawingml/2006/main">
+              <a:graphicData uri="http://schemas.openxmlformats.org/drawingml/2006/picture">
+                <pic:pic xmlns:pic="http://schemas.openxmlformats.org/drawingml/2006/picture">
+                  <pic:nvPicPr>
+                    <pic:cNvPr id="1" name=""/>
+                    <pic:cNvPicPr/>
+                  </pic:nvPicPr>
+                  <pic:blipFill>
+                    <a:blip r:embed="rId8"/>
+                    <a:stretch>
+                      <a:fillRect/>
+                    </a:stretch>
+                  </pic:blipFill>
+                  <pic:spPr>
+                    <a:xfrm>
+                      <a:off x="0" y="0"/>
+                      <a:ext cx="2160000" cy="1800000"/>
+                    </a:xfrm>
+                    <a:prstGeom prst="rect">
+                      <a:avLst/>
+                    </a:prstGeom>
+                  </pic:spPr>
+                </pic:pic>
+              </a:graphicData>
+            </a:graphic>
+          </wp:inline>
+        </w:drawing>
+      </w:r>
+    </w:p>
+    <w:p>
+      <w:pPr>
+        <w:pStyle w:val="Heading1"/>
+      </w:pPr>
+      <w:r>
+        <w:lastRenderedPageBreak/>
+        <w:t>LPF_1HZ:</w:t>
+      </w:r>
+    </w:p>
+    <w:p>
+      <w:r>
+        <w:rPr>
+          <w:noProof/>
+          <w:lang w:eastAsia="en-CA"/>
+        </w:rPr>
+        <w:drawing>
+          <wp:inline distT="0" distB="0" distL="0" distR="0" wp14:anchorId="484667D0" wp14:editId="162405D7">
+            <wp:extent cx="2880000" cy="2484000"/>
+            <wp:effectExtent l="0" t="0" r="0" b="0"/>
+            <wp:docPr id="6" name="Picture 6"/>
+            <wp:cNvGraphicFramePr>
+              <a:graphicFrameLocks xmlns:a="http://schemas.openxmlformats.org/drawingml/2006/main"/>
+            </wp:cNvGraphicFramePr>
+            <a:graphic xmlns:a="http://schemas.openxmlformats.org/drawingml/2006/main">
+              <a:graphicData uri="http://schemas.openxmlformats.org/drawingml/2006/picture">
+                <pic:pic xmlns:pic="http://schemas.openxmlformats.org/drawingml/2006/picture">
+                  <pic:nvPicPr>
+                    <pic:cNvPr id="1" name=""/>
+                    <pic:cNvPicPr/>
+                  </pic:nvPicPr>
+                  <pic:blipFill>
+                    <a:blip r:embed="rId9"/>
+                    <a:stretch>
+                      <a:fillRect/>
+                    </a:stretch>
+                  </pic:blipFill>
+                  <pic:spPr>
+                    <a:xfrm>
+                      <a:off x="0" y="0"/>
+                      <a:ext cx="2880000" cy="2484000"/>
+                    </a:xfrm>
+                    <a:prstGeom prst="rect">
+                      <a:avLst/>
+                    </a:prstGeom>
+                  </pic:spPr>
+                </pic:pic>
+              </a:graphicData>
+            </a:graphic>
+          </wp:inline>
+        </w:drawing>
+      </w:r>
+      <w:r>
+        <w:rPr>
+          <w:noProof/>
+          <w:lang w:eastAsia="en-CA"/>
+        </w:rPr>
+        <w:drawing>
+          <wp:inline distT="0" distB="0" distL="0" distR="0" wp14:anchorId="00B8FB8B" wp14:editId="5A51E4F8">
+            <wp:extent cx="2880000" cy="2484000"/>
+            <wp:effectExtent l="0" t="0" r="0" b="0"/>
+            <wp:docPr id="10" name="Picture 10"/>
+            <wp:cNvGraphicFramePr>
+              <a:graphicFrameLocks xmlns:a="http://schemas.openxmlformats.org/drawingml/2006/main"/>
+            </wp:cNvGraphicFramePr>
+            <a:graphic xmlns:a="http://schemas.openxmlformats.org/drawingml/2006/main">
+              <a:graphicData uri="http://schemas.openxmlformats.org/drawingml/2006/picture">
+                <pic:pic xmlns:pic="http://schemas.openxmlformats.org/drawingml/2006/picture">
+                  <pic:nvPicPr>
+                    <pic:cNvPr id="1" name=""/>
+                    <pic:cNvPicPr/>
+                  </pic:nvPicPr>
+                  <pic:blipFill>
+                    <a:blip r:embed="rId10"/>
+                    <a:stretch>
+                      <a:fillRect/>
+                    </a:stretch>
+                  </pic:blipFill>
+                  <pic:spPr>
+                    <a:xfrm>
+                      <a:off x="0" y="0"/>
+                      <a:ext cx="2880000" cy="2484000"/>
+                    </a:xfrm>
+                    <a:prstGeom prst="rect">
+                      <a:avLst/>
+                    </a:prstGeom>
+                  </pic:spPr>
+                </pic:pic>
+              </a:graphicData>
+            </a:graphic>
+          </wp:inline>
+        </w:drawing>
+      </w:r>
+      <w:r>
+        <w:rPr>
+          <w:noProof/>
+          <w:lang w:eastAsia="en-CA"/>
+        </w:rPr>
+        <w:drawing>
+          <wp:inline distT="0" distB="0" distL="0" distR="0" wp14:anchorId="0C6A4518" wp14:editId="0C8C031D">
+            <wp:extent cx="2880000" cy="2484000"/>
+            <wp:effectExtent l="0" t="0" r="0" b="0"/>
+            <wp:docPr id="7" name="Picture 7"/>
+            <wp:cNvGraphicFramePr>
+              <a:graphicFrameLocks xmlns:a="http://schemas.openxmlformats.org/drawingml/2006/main"/>
+            </wp:cNvGraphicFramePr>
+            <a:graphic xmlns:a="http://schemas.openxmlformats.org/drawingml/2006/main">
+              <a:graphicData uri="http://schemas.openxmlformats.org/drawingml/2006/picture">
+                <pic:pic xmlns:pic="http://schemas.openxmlformats.org/drawingml/2006/picture">
+                  <pic:nvPicPr>
+                    <pic:cNvPr id="1" name=""/>
+                    <pic:cNvPicPr/>
+                  </pic:nvPicPr>
+                  <pic:blipFill>
+                    <a:blip r:embed="rId11"/>
+                    <a:stretch>
+                      <a:fillRect/>
+                    </a:stretch>
+                  </pic:blipFill>
+                  <pic:spPr>
+                    <a:xfrm>
+                      <a:off x="0" y="0"/>
+                      <a:ext cx="2880000" cy="2484000"/>
+                    </a:xfrm>
+                    <a:prstGeom prst="rect">
+                      <a:avLst/>
+                    </a:prstGeom>
+                  </pic:spPr>
+                </pic:pic>
+              </a:graphicData>
+            </a:graphic>
+          </wp:inline>
+        </w:drawing>
+      </w:r>
+      <w:r>
+        <w:rPr>
+          <w:noProof/>
+          <w:lang w:eastAsia="en-CA"/>
+        </w:rPr>
+        <w:drawing>
+          <wp:inline distT="0" distB="0" distL="0" distR="0" wp14:anchorId="49EFDCA6" wp14:editId="5B67257A">
+            <wp:extent cx="2880000" cy="2484000"/>
+            <wp:effectExtent l="0" t="0" r="0" b="0"/>
+            <wp:docPr id="8" name="Picture 8"/>
+            <wp:cNvGraphicFramePr>
+              <a:graphicFrameLocks xmlns:a="http://schemas.openxmlformats.org/drawingml/2006/main"/>
+            </wp:cNvGraphicFramePr>
+            <a:graphic xmlns:a="http://schemas.openxmlformats.org/drawingml/2006/main">
+              <a:graphicData uri="http://schemas.openxmlformats.org/drawingml/2006/picture">
+                <pic:pic xmlns:pic="http://schemas.openxmlformats.org/drawingml/2006/picture">
+                  <pic:nvPicPr>
+                    <pic:cNvPr id="1" name=""/>
+                    <pic:cNvPicPr/>
+                  </pic:nvPicPr>
+                  <pic:blipFill>
+                    <a:blip r:embed="rId12"/>
+                    <a:stretch>
+                      <a:fillRect/>
+                    </a:stretch>
+                  </pic:blipFill>
+                  <pic:spPr>
+                    <a:xfrm>
+                      <a:off x="0" y="0"/>
+                      <a:ext cx="2880000" cy="2484000"/>
+                    </a:xfrm>
+                    <a:prstGeom prst="rect">
+                      <a:avLst/>
+                    </a:prstGeom>
+                  </pic:spPr>
+                </pic:pic>
+              </a:graphicData>
+            </a:graphic>
+          </wp:inline>
+        </w:drawing>
+      </w:r>
+    </w:p>
+    <w:p>
+      <w:r>
+        <w:rPr>
+          <w:noProof/>
+          <w:lang w:eastAsia="en-CA"/>
+        </w:rPr>
+        <w:drawing>
+          <wp:inline distT="0" distB="0" distL="0" distR="0" wp14:anchorId="518CFF08" wp14:editId="6847A9EF">
+            <wp:extent cx="2880000" cy="2484000"/>
+            <wp:effectExtent l="0" t="0" r="0" b="0"/>
+            <wp:docPr id="9" name="Picture 9"/>
+            <wp:cNvGraphicFramePr>
+              <a:graphicFrameLocks xmlns:a="http://schemas.openxmlformats.org/drawingml/2006/main"/>
+            </wp:cNvGraphicFramePr>
+            <a:graphic xmlns:a="http://schemas.openxmlformats.org/drawingml/2006/main">
+              <a:graphicData uri="http://schemas.openxmlformats.org/drawingml/2006/picture">
+                <pic:pic xmlns:pic="http://schemas.openxmlformats.org/drawingml/2006/picture">
+                  <pic:nvPicPr>
+                    <pic:cNvPr id="1" name=""/>
+                    <pic:cNvPicPr/>
+                  </pic:nvPicPr>
+                  <pic:blipFill>
+                    <a:blip r:embed="rId13"/>
                     <a:stretch>
                       <a:fillRect/>
                     </a:stretch>

</xml_diff>